<commit_message>
Update somethings and add article for Verneuil Method
</commit_message>
<xml_diff>
--- a/public/content/synthesis/vern/article.docx
+++ b/public/content/synthesis/vern/article.docx
@@ -36,215 +36,30 @@
           <w:szCs w:val="24"/>
         </w:rPr>
         <w:tab/>
-        <w:t xml:space="preserve">The Czochralski Method is a commonly used method of </w:t>
-      </w:r>
-      <w:r>
-        <w:rPr>
-          <w:rFonts w:ascii="Times New Roman" w:hAnsi="Times New Roman" w:cs="Times New Roman"/>
-          <w:sz w:val="24"/>
-          <w:szCs w:val="24"/>
-        </w:rPr>
-        <w:t>c</w:t>
-      </w:r>
-      <w:r>
-        <w:rPr>
-          <w:rFonts w:ascii="Times New Roman" w:hAnsi="Times New Roman" w:cs="Times New Roman"/>
-          <w:sz w:val="24"/>
-          <w:szCs w:val="24"/>
-        </w:rPr>
-        <w:t xml:space="preserve">rystallization in the </w:t>
-      </w:r>
-      <w:r>
-        <w:rPr>
-          <w:rFonts w:ascii="Times New Roman" w:hAnsi="Times New Roman" w:cs="Times New Roman"/>
-          <w:sz w:val="24"/>
-          <w:szCs w:val="24"/>
-        </w:rPr>
-        <w:t>s</w:t>
-      </w:r>
-      <w:r>
-        <w:rPr>
-          <w:rFonts w:ascii="Times New Roman" w:hAnsi="Times New Roman" w:cs="Times New Roman"/>
-          <w:sz w:val="24"/>
-          <w:szCs w:val="24"/>
-        </w:rPr>
-        <w:t xml:space="preserve">emiconductor and </w:t>
-      </w:r>
-      <w:r>
-        <w:rPr>
-          <w:rFonts w:ascii="Times New Roman" w:hAnsi="Times New Roman" w:cs="Times New Roman"/>
-          <w:sz w:val="24"/>
-          <w:szCs w:val="24"/>
-        </w:rPr>
-        <w:t>o</w:t>
-      </w:r>
-      <w:r>
-        <w:rPr>
-          <w:rFonts w:ascii="Times New Roman" w:hAnsi="Times New Roman" w:cs="Times New Roman"/>
-          <w:sz w:val="24"/>
-          <w:szCs w:val="24"/>
-        </w:rPr>
-        <w:t xml:space="preserve">ptics industries. </w:t>
-      </w:r>
-      <w:r>
-        <w:rPr>
-          <w:rFonts w:ascii="Times New Roman" w:hAnsi="Times New Roman" w:cs="Times New Roman"/>
-          <w:sz w:val="24"/>
-          <w:szCs w:val="24"/>
-        </w:rPr>
-        <w:t xml:space="preserve">It is often used to produce single crystal ingots of materials like </w:t>
-      </w:r>
-      <w:r>
-        <w:rPr>
-          <w:rFonts w:ascii="Times New Roman" w:hAnsi="Times New Roman" w:cs="Times New Roman"/>
-          <w:sz w:val="24"/>
-          <w:szCs w:val="24"/>
-        </w:rPr>
-        <w:t>s</w:t>
-      </w:r>
-      <w:r>
-        <w:rPr>
-          <w:rFonts w:ascii="Times New Roman" w:hAnsi="Times New Roman" w:cs="Times New Roman"/>
-          <w:sz w:val="24"/>
-          <w:szCs w:val="24"/>
-        </w:rPr>
-        <w:t xml:space="preserve">ilicon, </w:t>
-      </w:r>
-      <w:r>
-        <w:rPr>
-          <w:rFonts w:ascii="Times New Roman" w:hAnsi="Times New Roman" w:cs="Times New Roman"/>
-          <w:sz w:val="24"/>
-          <w:szCs w:val="24"/>
-        </w:rPr>
-        <w:t>g</w:t>
-      </w:r>
-      <w:r>
-        <w:rPr>
-          <w:rFonts w:ascii="Times New Roman" w:hAnsi="Times New Roman" w:cs="Times New Roman"/>
-          <w:sz w:val="24"/>
-          <w:szCs w:val="24"/>
-        </w:rPr>
-        <w:t xml:space="preserve">ermanium, </w:t>
-      </w:r>
-      <w:r>
-        <w:rPr>
-          <w:rFonts w:ascii="Times New Roman" w:hAnsi="Times New Roman" w:cs="Times New Roman"/>
-          <w:sz w:val="24"/>
-          <w:szCs w:val="24"/>
-        </w:rPr>
-        <w:t>g</w:t>
-      </w:r>
-      <w:r>
-        <w:rPr>
-          <w:rFonts w:ascii="Times New Roman" w:hAnsi="Times New Roman" w:cs="Times New Roman"/>
-          <w:sz w:val="24"/>
-          <w:szCs w:val="24"/>
-        </w:rPr>
-        <w:t xml:space="preserve">allium </w:t>
-      </w:r>
-      <w:r>
-        <w:rPr>
-          <w:rFonts w:ascii="Times New Roman" w:hAnsi="Times New Roman" w:cs="Times New Roman"/>
-          <w:sz w:val="24"/>
-          <w:szCs w:val="24"/>
-        </w:rPr>
-        <w:t>a</w:t>
-      </w:r>
-      <w:r>
-        <w:rPr>
-          <w:rFonts w:ascii="Times New Roman" w:hAnsi="Times New Roman" w:cs="Times New Roman"/>
-          <w:sz w:val="24"/>
-          <w:szCs w:val="24"/>
-        </w:rPr>
-        <w:t xml:space="preserve">rsenide, </w:t>
-      </w:r>
-      <w:r>
-        <w:rPr>
-          <w:rFonts w:ascii="Times New Roman" w:hAnsi="Times New Roman" w:cs="Times New Roman"/>
-          <w:sz w:val="24"/>
-          <w:szCs w:val="24"/>
-        </w:rPr>
-        <w:t>p</w:t>
-      </w:r>
-      <w:r>
-        <w:rPr>
-          <w:rFonts w:ascii="Times New Roman" w:hAnsi="Times New Roman" w:cs="Times New Roman"/>
-          <w:sz w:val="24"/>
-          <w:szCs w:val="24"/>
-        </w:rPr>
-        <w:t xml:space="preserve">alladium, </w:t>
-      </w:r>
-      <w:r>
-        <w:rPr>
-          <w:rFonts w:ascii="Times New Roman" w:hAnsi="Times New Roman" w:cs="Times New Roman"/>
-          <w:sz w:val="24"/>
-          <w:szCs w:val="24"/>
-        </w:rPr>
-        <w:t>p</w:t>
-      </w:r>
-      <w:r>
-        <w:rPr>
-          <w:rFonts w:ascii="Times New Roman" w:hAnsi="Times New Roman" w:cs="Times New Roman"/>
-          <w:sz w:val="24"/>
-          <w:szCs w:val="24"/>
-        </w:rPr>
-        <w:t xml:space="preserve">latinum, </w:t>
-      </w:r>
-      <w:r>
-        <w:rPr>
-          <w:rFonts w:ascii="Times New Roman" w:hAnsi="Times New Roman" w:cs="Times New Roman"/>
-          <w:sz w:val="24"/>
-          <w:szCs w:val="24"/>
-        </w:rPr>
-        <w:t>s</w:t>
-      </w:r>
-      <w:r>
-        <w:rPr>
-          <w:rFonts w:ascii="Times New Roman" w:hAnsi="Times New Roman" w:cs="Times New Roman"/>
-          <w:sz w:val="24"/>
-          <w:szCs w:val="24"/>
-        </w:rPr>
-        <w:t xml:space="preserve">ilver, </w:t>
-      </w:r>
-      <w:r>
-        <w:rPr>
-          <w:rFonts w:ascii="Times New Roman" w:hAnsi="Times New Roman" w:cs="Times New Roman"/>
-          <w:sz w:val="24"/>
-          <w:szCs w:val="24"/>
-        </w:rPr>
-        <w:t>g</w:t>
-      </w:r>
-      <w:r>
-        <w:rPr>
-          <w:rFonts w:ascii="Times New Roman" w:hAnsi="Times New Roman" w:cs="Times New Roman"/>
-          <w:sz w:val="24"/>
-          <w:szCs w:val="24"/>
-        </w:rPr>
-        <w:t xml:space="preserve">old, and many others. </w:t>
-      </w:r>
-      <w:r>
-        <w:rPr>
-          <w:rFonts w:ascii="Times New Roman" w:hAnsi="Times New Roman" w:cs="Times New Roman"/>
-          <w:sz w:val="24"/>
-          <w:szCs w:val="24"/>
-        </w:rPr>
-        <w:t>The method involves a simple apparatus with a crucible, magnetic</w:t>
-      </w:r>
-      <w:r>
-        <w:rPr>
-          <w:rFonts w:ascii="Times New Roman" w:hAnsi="Times New Roman" w:cs="Times New Roman"/>
-          <w:sz w:val="24"/>
-          <w:szCs w:val="24"/>
-        </w:rPr>
-        <w:t xml:space="preserve"> rotation</w:t>
-      </w:r>
-      <w:r>
-        <w:rPr>
-          <w:rFonts w:ascii="Times New Roman" w:hAnsi="Times New Roman" w:cs="Times New Roman"/>
-          <w:sz w:val="24"/>
-          <w:szCs w:val="24"/>
-        </w:rPr>
-        <w:t xml:space="preserve"> motor, and a pulling motor.</w:t>
+      </w:r>
+      <w:r>
+        <w:rPr>
+          <w:rFonts w:ascii="Times New Roman" w:hAnsi="Times New Roman" w:cs="Times New Roman"/>
+          <w:sz w:val="24"/>
+          <w:szCs w:val="24"/>
+        </w:rPr>
+        <w:t xml:space="preserve">The Verneuil Method, known commercially as “Flame Fusion”, is a very common method of producing </w:t>
+      </w:r>
+      <w:r>
+        <w:rPr>
+          <w:rFonts w:ascii="Times New Roman" w:hAnsi="Times New Roman" w:cs="Times New Roman"/>
+          <w:sz w:val="24"/>
+          <w:szCs w:val="24"/>
+        </w:rPr>
+        <w:t xml:space="preserve">synthetic crystals for both industrial and commercial use. </w:t>
+      </w:r>
+      <w:r>
+        <w:rPr>
+          <w:rFonts w:ascii="Times New Roman" w:hAnsi="Times New Roman" w:cs="Times New Roman"/>
+          <w:sz w:val="24"/>
+          <w:szCs w:val="24"/>
+        </w:rPr>
+        <w:t>The process is typically favored over alternative methods for applications where precision and purity are not requirements.</w:t>
       </w:r>
       <w:r>
         <w:rPr>
@@ -260,53 +75,92 @@
           <w:sz w:val="24"/>
           <w:szCs w:val="24"/>
         </w:rPr>
-        <w:t>The machine itself</w:t>
-      </w:r>
-      <w:r>
-        <w:rPr>
-          <w:rFonts w:ascii="Times New Roman" w:hAnsi="Times New Roman" w:cs="Times New Roman"/>
-          <w:sz w:val="24"/>
-          <w:szCs w:val="24"/>
-        </w:rPr>
-        <w:t xml:space="preserve"> typically</w:t>
-      </w:r>
-      <w:r>
-        <w:rPr>
-          <w:rFonts w:ascii="Times New Roman" w:hAnsi="Times New Roman" w:cs="Times New Roman"/>
-          <w:sz w:val="24"/>
-          <w:szCs w:val="24"/>
-        </w:rPr>
-        <w:t xml:space="preserve"> cannot be </w:t>
-      </w:r>
-      <w:r>
-        <w:rPr>
-          <w:rFonts w:ascii="Times New Roman" w:hAnsi="Times New Roman" w:cs="Times New Roman"/>
-          <w:sz w:val="24"/>
-          <w:szCs w:val="24"/>
-        </w:rPr>
-        <w:t xml:space="preserve">effectively </w:t>
-      </w:r>
-      <w:r>
-        <w:rPr>
-          <w:rFonts w:ascii="Times New Roman" w:hAnsi="Times New Roman" w:cs="Times New Roman"/>
-          <w:sz w:val="24"/>
-          <w:szCs w:val="24"/>
-        </w:rPr>
-        <w:t xml:space="preserve">operated unless it is within a cleanroom-grade setting. </w:t>
-      </w:r>
-      <w:r>
-        <w:rPr>
-          <w:rFonts w:ascii="Times New Roman" w:hAnsi="Times New Roman" w:cs="Times New Roman"/>
-          <w:sz w:val="24"/>
-          <w:szCs w:val="24"/>
-        </w:rPr>
-        <w:t>Resulting materials require this level of purity to avoid failures and defects in resulting crystals.</w:t>
+        <w:t xml:space="preserve">The method has much less strict requirements for production, except for the purity of the feedstock. The process involves using a seed crystal below a nozzle, with the feedstock leading down </w:t>
+      </w:r>
+      <w:r>
+        <w:rPr>
+          <w:rFonts w:ascii="Times New Roman" w:hAnsi="Times New Roman" w:cs="Times New Roman"/>
+          <w:sz w:val="24"/>
+          <w:szCs w:val="24"/>
+        </w:rPr>
+        <w:t xml:space="preserve">a funnel </w:t>
+      </w:r>
+      <w:r>
+        <w:rPr>
+          <w:rFonts w:ascii="Times New Roman" w:hAnsi="Times New Roman" w:cs="Times New Roman"/>
+          <w:sz w:val="24"/>
+          <w:szCs w:val="24"/>
+        </w:rPr>
+        <w:t xml:space="preserve">onto the seed. The feedstock is </w:t>
+      </w:r>
+      <w:r>
+        <w:rPr>
+          <w:rFonts w:ascii="Times New Roman" w:hAnsi="Times New Roman" w:cs="Times New Roman"/>
+          <w:sz w:val="24"/>
+          <w:szCs w:val="24"/>
+        </w:rPr>
+        <w:t xml:space="preserve">turned into plasma </w:t>
+      </w:r>
+      <w:r>
+        <w:rPr>
+          <w:rFonts w:ascii="Times New Roman" w:hAnsi="Times New Roman" w:cs="Times New Roman"/>
+          <w:sz w:val="24"/>
+          <w:szCs w:val="24"/>
+        </w:rPr>
+        <w:t xml:space="preserve">or molten fluid </w:t>
+      </w:r>
+      <w:r>
+        <w:rPr>
+          <w:rFonts w:ascii="Times New Roman" w:hAnsi="Times New Roman" w:cs="Times New Roman"/>
+          <w:sz w:val="24"/>
+          <w:szCs w:val="24"/>
+        </w:rPr>
+        <w:t>and</w:t>
+      </w:r>
+      <w:r>
+        <w:rPr>
+          <w:rFonts w:ascii="Times New Roman" w:hAnsi="Times New Roman" w:cs="Times New Roman"/>
+          <w:sz w:val="24"/>
+          <w:szCs w:val="24"/>
+        </w:rPr>
+        <w:t xml:space="preserve"> </w:t>
+      </w:r>
+      <w:r>
+        <w:rPr>
+          <w:rFonts w:ascii="Times New Roman" w:hAnsi="Times New Roman" w:cs="Times New Roman"/>
+          <w:sz w:val="24"/>
+          <w:szCs w:val="24"/>
+        </w:rPr>
+        <w:t xml:space="preserve">sputtered or dripped onto the seed crystal. </w:t>
+      </w:r>
+      <w:r>
+        <w:rPr>
+          <w:rFonts w:ascii="Times New Roman" w:hAnsi="Times New Roman" w:cs="Times New Roman"/>
+          <w:sz w:val="24"/>
+          <w:szCs w:val="24"/>
+        </w:rPr>
+        <w:t>This process will slowly build up layers of monocrystalline material over the course of several hours. The</w:t>
+      </w:r>
+      <w:r>
+        <w:rPr>
+          <w:rFonts w:ascii="Times New Roman" w:hAnsi="Times New Roman" w:cs="Times New Roman"/>
+          <w:sz w:val="24"/>
+          <w:szCs w:val="24"/>
+        </w:rPr>
+        <w:t xml:space="preserve"> resulting crystal often has a cylindrical or teardrop-like form factor. This type of crystal is referred to as “boule”. This method allows very fast production of single crystals, with the downside of optical purity typically being sacrificed. However, resulting material often visually appears optically clear</w:t>
+      </w:r>
+      <w:r>
+        <w:rPr>
+          <w:rFonts w:ascii="Times New Roman" w:hAnsi="Times New Roman" w:cs="Times New Roman"/>
+          <w:sz w:val="24"/>
+          <w:szCs w:val="24"/>
+        </w:rPr>
+        <w:t>. Because of this, it is often used in the gem industry as a source of facet rough.</w:t>
       </w:r>
     </w:p>
     <w:p>
       <w:pPr>
         <w:spacing w:line="360" w:lineRule="auto"/>
-        <w:ind w:firstLine="720"/>
         <w:rPr>
           <w:rFonts w:ascii="Times New Roman" w:hAnsi="Times New Roman" w:cs="Times New Roman"/>
           <w:sz w:val="24"/>
@@ -319,261 +173,109 @@
           <w:sz w:val="24"/>
           <w:szCs w:val="24"/>
         </w:rPr>
-        <w:t xml:space="preserve">The process starts by filling a crucible with refined solid ingredients. The crucible itself is often made of temperature-resistant, durable, and chemically stable or inert materials. The most common materials for crucibles are </w:t>
-      </w:r>
-      <w:r>
-        <w:rPr>
-          <w:rFonts w:ascii="Times New Roman" w:hAnsi="Times New Roman" w:cs="Times New Roman"/>
-          <w:sz w:val="24"/>
-          <w:szCs w:val="24"/>
-        </w:rPr>
-        <w:t>q</w:t>
-      </w:r>
-      <w:r>
-        <w:rPr>
-          <w:rFonts w:ascii="Times New Roman" w:hAnsi="Times New Roman" w:cs="Times New Roman"/>
-          <w:sz w:val="24"/>
-          <w:szCs w:val="24"/>
-        </w:rPr>
-        <w:t xml:space="preserve">uartz, </w:t>
-      </w:r>
-      <w:r>
-        <w:rPr>
-          <w:rFonts w:ascii="Times New Roman" w:hAnsi="Times New Roman" w:cs="Times New Roman"/>
-          <w:sz w:val="24"/>
-          <w:szCs w:val="24"/>
-        </w:rPr>
-        <w:t>p</w:t>
-      </w:r>
-      <w:r>
-        <w:rPr>
-          <w:rFonts w:ascii="Times New Roman" w:hAnsi="Times New Roman" w:cs="Times New Roman"/>
-          <w:sz w:val="24"/>
-          <w:szCs w:val="24"/>
-        </w:rPr>
-        <w:t xml:space="preserve">latinum, and </w:t>
-      </w:r>
-      <w:r>
-        <w:rPr>
-          <w:rFonts w:ascii="Times New Roman" w:hAnsi="Times New Roman" w:cs="Times New Roman"/>
-          <w:sz w:val="24"/>
-          <w:szCs w:val="24"/>
-        </w:rPr>
-        <w:t>b</w:t>
-      </w:r>
-      <w:r>
-        <w:rPr>
-          <w:rFonts w:ascii="Times New Roman" w:hAnsi="Times New Roman" w:cs="Times New Roman"/>
-          <w:sz w:val="24"/>
-          <w:szCs w:val="24"/>
-        </w:rPr>
-        <w:t xml:space="preserve">oron </w:t>
-      </w:r>
-      <w:r>
-        <w:rPr>
-          <w:rFonts w:ascii="Times New Roman" w:hAnsi="Times New Roman" w:cs="Times New Roman"/>
-          <w:sz w:val="24"/>
-          <w:szCs w:val="24"/>
-        </w:rPr>
-        <w:t>n</w:t>
-      </w:r>
-      <w:r>
-        <w:rPr>
-          <w:rFonts w:ascii="Times New Roman" w:hAnsi="Times New Roman" w:cs="Times New Roman"/>
-          <w:sz w:val="24"/>
-          <w:szCs w:val="24"/>
-        </w:rPr>
-        <w:t xml:space="preserve">itride, among others. After the crucible has been filled, heating elements bring the solid ingredients to their melting point. From there, the pulling system slowly drops a rod with a seed crystal into the melt while spinning. The magnetic motor will precisely control the speed of the seed crystal as it pulls back upwards slowly. As this pulling occurs, a cone of crystal forms until the optimal diameter is reached. The speed is then adjusted to pull a consistent cylindrical crystal of the desired size until the melt runs out. Near the end, the size of the melt will shrink, and an opposite cone will form on the crystal. This double-coned cylindrical crystal is often referred to as a </w:t>
-      </w:r>
-      <w:r>
-        <w:rPr>
-          <w:rFonts w:ascii="Times New Roman" w:hAnsi="Times New Roman" w:cs="Times New Roman"/>
-          <w:sz w:val="24"/>
-          <w:szCs w:val="24"/>
-        </w:rPr>
-        <w:t>“b</w:t>
-      </w:r>
-      <w:r>
-        <w:rPr>
-          <w:rFonts w:ascii="Times New Roman" w:hAnsi="Times New Roman" w:cs="Times New Roman"/>
-          <w:sz w:val="24"/>
-          <w:szCs w:val="24"/>
-        </w:rPr>
-        <w:t>oule</w:t>
-      </w:r>
-      <w:r>
-        <w:rPr>
-          <w:rFonts w:ascii="Times New Roman" w:hAnsi="Times New Roman" w:cs="Times New Roman"/>
-          <w:sz w:val="24"/>
-          <w:szCs w:val="24"/>
-        </w:rPr>
-        <w:t>”</w:t>
-      </w:r>
-      <w:r>
-        <w:rPr>
-          <w:rFonts w:ascii="Times New Roman" w:hAnsi="Times New Roman" w:cs="Times New Roman"/>
-          <w:sz w:val="24"/>
-          <w:szCs w:val="24"/>
-        </w:rPr>
-        <w:t xml:space="preserve">. The top of the crystal, with the seed crystal and cone attached, is called the </w:t>
-      </w:r>
-      <w:r>
-        <w:rPr>
-          <w:rFonts w:ascii="Times New Roman" w:hAnsi="Times New Roman" w:cs="Times New Roman"/>
-          <w:sz w:val="24"/>
-          <w:szCs w:val="24"/>
-        </w:rPr>
-        <w:t>“h</w:t>
-      </w:r>
-      <w:r>
-        <w:rPr>
-          <w:rFonts w:ascii="Times New Roman" w:hAnsi="Times New Roman" w:cs="Times New Roman"/>
-          <w:sz w:val="24"/>
-          <w:szCs w:val="24"/>
-        </w:rPr>
-        <w:t>ead</w:t>
-      </w:r>
-      <w:r>
-        <w:rPr>
-          <w:rFonts w:ascii="Times New Roman" w:hAnsi="Times New Roman" w:cs="Times New Roman"/>
-          <w:sz w:val="24"/>
-          <w:szCs w:val="24"/>
-        </w:rPr>
-        <w:t>”</w:t>
-      </w:r>
-      <w:r>
-        <w:rPr>
-          <w:rFonts w:ascii="Times New Roman" w:hAnsi="Times New Roman" w:cs="Times New Roman"/>
-          <w:sz w:val="24"/>
-          <w:szCs w:val="24"/>
-        </w:rPr>
-        <w:t xml:space="preserve"> or </w:t>
-      </w:r>
-      <w:r>
-        <w:rPr>
-          <w:rFonts w:ascii="Times New Roman" w:hAnsi="Times New Roman" w:cs="Times New Roman"/>
-          <w:sz w:val="24"/>
-          <w:szCs w:val="24"/>
-        </w:rPr>
-        <w:t>“n</w:t>
-      </w:r>
-      <w:r>
-        <w:rPr>
-          <w:rFonts w:ascii="Times New Roman" w:hAnsi="Times New Roman" w:cs="Times New Roman"/>
-          <w:sz w:val="24"/>
-          <w:szCs w:val="24"/>
-        </w:rPr>
-        <w:t>eck</w:t>
-      </w:r>
-      <w:r>
-        <w:rPr>
-          <w:rFonts w:ascii="Times New Roman" w:hAnsi="Times New Roman" w:cs="Times New Roman"/>
-          <w:sz w:val="24"/>
-          <w:szCs w:val="24"/>
-        </w:rPr>
-        <w:t>”</w:t>
-      </w:r>
-      <w:r>
-        <w:rPr>
-          <w:rFonts w:ascii="Times New Roman" w:hAnsi="Times New Roman" w:cs="Times New Roman"/>
-          <w:sz w:val="24"/>
-          <w:szCs w:val="24"/>
-        </w:rPr>
-        <w:t xml:space="preserve"> of the crystal. The central cylindrical crystal is cut from the head when processing. This precise cylindrical monocrystal is called the </w:t>
-      </w:r>
-      <w:r>
-        <w:rPr>
-          <w:rFonts w:ascii="Times New Roman" w:hAnsi="Times New Roman" w:cs="Times New Roman"/>
-          <w:sz w:val="24"/>
-          <w:szCs w:val="24"/>
-        </w:rPr>
-        <w:t xml:space="preserve">“body” </w:t>
-      </w:r>
-      <w:r>
-        <w:rPr>
-          <w:rFonts w:ascii="Times New Roman" w:hAnsi="Times New Roman" w:cs="Times New Roman"/>
-          <w:sz w:val="24"/>
-          <w:szCs w:val="24"/>
-        </w:rPr>
-        <w:t xml:space="preserve">of the boule, and it is what is used for dies and optics. The bottom cone is also cut off. That piece is referred to as the </w:t>
-      </w:r>
-      <w:r>
-        <w:rPr>
-          <w:rFonts w:ascii="Times New Roman" w:hAnsi="Times New Roman" w:cs="Times New Roman"/>
-          <w:sz w:val="24"/>
-          <w:szCs w:val="24"/>
-        </w:rPr>
-        <w:t xml:space="preserve">“tail” </w:t>
-      </w:r>
-      <w:r>
-        <w:rPr>
-          <w:rFonts w:ascii="Times New Roman" w:hAnsi="Times New Roman" w:cs="Times New Roman"/>
-          <w:sz w:val="24"/>
-          <w:szCs w:val="24"/>
-        </w:rPr>
-        <w:t xml:space="preserve">of the crystal. The </w:t>
-      </w:r>
-      <w:r>
-        <w:rPr>
-          <w:rFonts w:ascii="Times New Roman" w:hAnsi="Times New Roman" w:cs="Times New Roman"/>
-          <w:sz w:val="24"/>
-          <w:szCs w:val="24"/>
-        </w:rPr>
-        <w:t>h</w:t>
-      </w:r>
-      <w:r>
-        <w:rPr>
-          <w:rFonts w:ascii="Times New Roman" w:hAnsi="Times New Roman" w:cs="Times New Roman"/>
-          <w:sz w:val="24"/>
-          <w:szCs w:val="24"/>
-        </w:rPr>
-        <w:t xml:space="preserve">ead and </w:t>
-      </w:r>
-      <w:r>
-        <w:rPr>
-          <w:rFonts w:ascii="Times New Roman" w:hAnsi="Times New Roman" w:cs="Times New Roman"/>
-          <w:sz w:val="24"/>
-          <w:szCs w:val="24"/>
-        </w:rPr>
-        <w:t>t</w:t>
-      </w:r>
-      <w:r>
-        <w:rPr>
-          <w:rFonts w:ascii="Times New Roman" w:hAnsi="Times New Roman" w:cs="Times New Roman"/>
-          <w:sz w:val="24"/>
-          <w:szCs w:val="24"/>
-        </w:rPr>
-        <w:t>ail can</w:t>
-      </w:r>
-      <w:r>
-        <w:rPr>
-          <w:rFonts w:ascii="Times New Roman" w:hAnsi="Times New Roman" w:cs="Times New Roman"/>
-          <w:sz w:val="24"/>
-          <w:szCs w:val="24"/>
-        </w:rPr>
-        <w:t xml:space="preserve"> often</w:t>
-      </w:r>
-      <w:r>
-        <w:rPr>
-          <w:rFonts w:ascii="Times New Roman" w:hAnsi="Times New Roman" w:cs="Times New Roman"/>
-          <w:sz w:val="24"/>
-          <w:szCs w:val="24"/>
-        </w:rPr>
-        <w:t xml:space="preserve"> be remelted in future uses</w:t>
-      </w:r>
-      <w:r>
-        <w:rPr>
-          <w:rFonts w:ascii="Times New Roman" w:hAnsi="Times New Roman" w:cs="Times New Roman"/>
-          <w:sz w:val="24"/>
-          <w:szCs w:val="24"/>
-        </w:rPr>
-        <w:t xml:space="preserve"> if their impurity concentrations aren’t high. </w:t>
+        <w:tab/>
+        <w:t>Regarding specific materials, corundum</w:t>
+      </w:r>
+      <w:r>
+        <w:rPr>
+          <w:rFonts w:ascii="Times New Roman" w:hAnsi="Times New Roman" w:cs="Times New Roman"/>
+          <w:sz w:val="24"/>
+          <w:szCs w:val="24"/>
+        </w:rPr>
+        <w:t xml:space="preserve"> </w:t>
+      </w:r>
+      <w:r>
+        <w:rPr>
+          <w:rFonts w:ascii="Times New Roman" w:hAnsi="Times New Roman" w:cs="Times New Roman"/>
+          <w:sz w:val="24"/>
+          <w:szCs w:val="24"/>
+        </w:rPr>
+        <w:t xml:space="preserve">and spinel are the </w:t>
+      </w:r>
+      <w:r>
+        <w:rPr>
+          <w:rFonts w:ascii="Times New Roman" w:hAnsi="Times New Roman" w:cs="Times New Roman"/>
+          <w:sz w:val="24"/>
+          <w:szCs w:val="24"/>
+        </w:rPr>
+        <w:t xml:space="preserve">most common </w:t>
+      </w:r>
+      <w:r>
+        <w:rPr>
+          <w:rFonts w:ascii="Times New Roman" w:hAnsi="Times New Roman" w:cs="Times New Roman"/>
+          <w:sz w:val="24"/>
+          <w:szCs w:val="24"/>
+        </w:rPr>
+        <w:t>crystals</w:t>
+      </w:r>
+      <w:r>
+        <w:rPr>
+          <w:rFonts w:ascii="Times New Roman" w:hAnsi="Times New Roman" w:cs="Times New Roman"/>
+          <w:sz w:val="24"/>
+          <w:szCs w:val="24"/>
+        </w:rPr>
+        <w:t xml:space="preserve"> </w:t>
+      </w:r>
+      <w:r>
+        <w:rPr>
+          <w:rFonts w:ascii="Times New Roman" w:hAnsi="Times New Roman" w:cs="Times New Roman"/>
+          <w:sz w:val="24"/>
+          <w:szCs w:val="24"/>
+        </w:rPr>
+        <w:t xml:space="preserve">produced </w:t>
+      </w:r>
+      <w:r>
+        <w:rPr>
+          <w:rFonts w:ascii="Times New Roman" w:hAnsi="Times New Roman" w:cs="Times New Roman"/>
+          <w:sz w:val="24"/>
+          <w:szCs w:val="24"/>
+        </w:rPr>
+        <w:t xml:space="preserve">using the Verneuil </w:t>
+      </w:r>
+      <w:r>
+        <w:rPr>
+          <w:rFonts w:ascii="Times New Roman" w:hAnsi="Times New Roman" w:cs="Times New Roman"/>
+          <w:sz w:val="24"/>
+          <w:szCs w:val="24"/>
+        </w:rPr>
+        <w:t>M</w:t>
+      </w:r>
+      <w:r>
+        <w:rPr>
+          <w:rFonts w:ascii="Times New Roman" w:hAnsi="Times New Roman" w:cs="Times New Roman"/>
+          <w:sz w:val="24"/>
+          <w:szCs w:val="24"/>
+        </w:rPr>
+        <w:t>ethod. Doping corundum with various ions or compounds can shift its color to match natura</w:t>
+      </w:r>
+      <w:r>
+        <w:rPr>
+          <w:rFonts w:ascii="Times New Roman" w:hAnsi="Times New Roman" w:cs="Times New Roman"/>
+          <w:sz w:val="24"/>
+          <w:szCs w:val="24"/>
+        </w:rPr>
+        <w:t xml:space="preserve">l varieties </w:t>
+      </w:r>
+      <w:r>
+        <w:rPr>
+          <w:rFonts w:ascii="Times New Roman" w:hAnsi="Times New Roman" w:cs="Times New Roman"/>
+          <w:sz w:val="24"/>
+          <w:szCs w:val="24"/>
+        </w:rPr>
+        <w:t xml:space="preserve">such as ruby and sapphire. Similarly, spinel has many varying colors based on its dopants. Furthermore, there is a far greater range of colors that are </w:t>
+      </w:r>
+      <w:r>
+        <w:rPr>
+          <w:rFonts w:ascii="Times New Roman" w:hAnsi="Times New Roman" w:cs="Times New Roman"/>
+          <w:sz w:val="24"/>
+          <w:szCs w:val="24"/>
+        </w:rPr>
+        <w:t>available through synthesis than there are in terms of natural finds.</w:t>
       </w:r>
     </w:p>
     <w:p>
       <w:pPr>
         <w:spacing w:line="360" w:lineRule="auto"/>
-        <w:ind w:firstLine="720"/>
         <w:rPr>
           <w:rFonts w:ascii="Times New Roman" w:hAnsi="Times New Roman" w:cs="Times New Roman"/>
           <w:sz w:val="24"/>
@@ -586,39 +288,15 @@
           <w:sz w:val="24"/>
           <w:szCs w:val="24"/>
         </w:rPr>
-        <w:t xml:space="preserve">After all the processing is completed, the finished cylindrical boule can either be sliced into thin cylindrical dies (Often called </w:t>
-      </w:r>
-      <w:r>
-        <w:rPr>
-          <w:rFonts w:ascii="Times New Roman" w:hAnsi="Times New Roman" w:cs="Times New Roman"/>
-          <w:sz w:val="24"/>
-          <w:szCs w:val="24"/>
-        </w:rPr>
-        <w:t>w</w:t>
-      </w:r>
-      <w:r>
-        <w:rPr>
-          <w:rFonts w:ascii="Times New Roman" w:hAnsi="Times New Roman" w:cs="Times New Roman"/>
-          <w:sz w:val="24"/>
-          <w:szCs w:val="24"/>
-        </w:rPr>
-        <w:t>afers) for semiconductor production or it can used as a substrate</w:t>
-      </w:r>
-      <w:r>
-        <w:rPr>
-          <w:rFonts w:ascii="Times New Roman" w:hAnsi="Times New Roman" w:cs="Times New Roman"/>
-          <w:sz w:val="24"/>
-          <w:szCs w:val="24"/>
-        </w:rPr>
-        <w:t xml:space="preserve"> for various other material science applications</w:t>
-      </w:r>
-      <w:r>
-        <w:rPr>
-          <w:rFonts w:ascii="Times New Roman" w:hAnsi="Times New Roman" w:cs="Times New Roman"/>
-          <w:sz w:val="24"/>
-          <w:szCs w:val="24"/>
-        </w:rPr>
-        <w:t>. It can also be cut into large pieces for use in specialty optics, such as in optical assemblies, laser crystals, and sensor arrays, among other use cases.</w:t>
+        <w:tab/>
+      </w:r>
+      <w:r>
+        <w:rPr>
+          <w:rFonts w:ascii="Times New Roman" w:hAnsi="Times New Roman" w:cs="Times New Roman"/>
+          <w:sz w:val="24"/>
+          <w:szCs w:val="24"/>
+        </w:rPr>
+        <w:t>On the industrial scale, Verneuil corundum is grown for use in simpler optics that have lower impurity tolerances. For example, panels for screen protection, viewports in high-temperature environments, scratch resistant lenses and windows (such as watch crystals), bearings, and watch jewels, among many other uses. Other methods may be preferable in certain circumstances, but Verneuil Synthesis has proven to be effective, affordable, and fast.</w:t>
       </w:r>
     </w:p>
     <w:p>
@@ -638,14 +316,6 @@
         </w:rPr>
         <w:t>History:</w:t>
       </w:r>
-      <w:r>
-        <w:rPr>
-          <w:rFonts w:ascii="Times New Roman" w:hAnsi="Times New Roman" w:cs="Times New Roman"/>
-          <w:sz w:val="24"/>
-          <w:szCs w:val="24"/>
-        </w:rPr>
-        <w:t xml:space="preserve"> </w:t>
-      </w:r>
     </w:p>
     <w:p>
       <w:pPr>
@@ -662,18 +332,54 @@
           <w:sz w:val="24"/>
           <w:szCs w:val="24"/>
         </w:rPr>
+        <w:tab/>
+        <w:t xml:space="preserve">The original Verneuil Method was first developed and researched by French chemist Auguste Verneuil in late 1883. However, some information has suggested that similar methods were used to produce rubies in Geneva up to 20 years earlier. Some of these rubies were first publicized around 1880 while being sold by an unknown Genevan merchant. These rubies are said to have been part of the inspiration for </w:t>
+      </w:r>
+      <w:proofErr w:type="spellStart"/>
+      <w:r>
+        <w:rPr>
+          <w:rFonts w:ascii="Times New Roman" w:hAnsi="Times New Roman" w:cs="Times New Roman"/>
+          <w:sz w:val="24"/>
+          <w:szCs w:val="24"/>
+        </w:rPr>
+        <w:t>Verneuil’s</w:t>
+      </w:r>
+      <w:proofErr w:type="spellEnd"/>
+      <w:r>
+        <w:rPr>
+          <w:rFonts w:ascii="Times New Roman" w:hAnsi="Times New Roman" w:cs="Times New Roman"/>
+          <w:sz w:val="24"/>
+          <w:szCs w:val="24"/>
+        </w:rPr>
+        <w:t xml:space="preserve"> own process. He would later publicize his </w:t>
+      </w:r>
+      <w:r>
+        <w:rPr>
+          <w:rFonts w:ascii="Times New Roman" w:hAnsi="Times New Roman" w:cs="Times New Roman"/>
+          <w:sz w:val="24"/>
+          <w:szCs w:val="24"/>
+        </w:rPr>
         <w:lastRenderedPageBreak/>
-        <w:tab/>
-        <w:t>The process itself was named after and developed by the Polish scientist Jan Czochralski sometime in 1915. He discovered the process by accident during an investigation into crystallization rates of metals. While writing down information, he mistakenly placed his pen into molten tin instead of his inkwell. When he pulled the pen away, a single filament of tin was produced. When he later studied the filament, it appeared to be a single monocrystalline fiber. This method was then researched and developed into the method we currently use. In the modern age, it is still used in around 90% of electronics in the form of semiconductors.</w:t>
-      </w:r>
-      <w:r>
-        <w:rPr>
-          <w:rFonts w:ascii="Times New Roman" w:hAnsi="Times New Roman" w:cs="Times New Roman"/>
-          <w:sz w:val="24"/>
-          <w:szCs w:val="24"/>
-        </w:rPr>
-        <w:t xml:space="preserve"> </w:t>
-      </w:r>
+        <w:t xml:space="preserve">findings in 1902 and explain his process in detail in 1904. </w:t>
+      </w:r>
+      <w:r>
+        <w:rPr>
+          <w:rFonts w:ascii="Times New Roman" w:hAnsi="Times New Roman" w:cs="Times New Roman"/>
+          <w:sz w:val="24"/>
+          <w:szCs w:val="24"/>
+        </w:rPr>
+        <w:t>Since then, production has grown exponentially. Internationally, China is now the leading producer of Verneuil corundum and spinel. It represents a massive chunk of the gemological industry, even with alternative methods like Czochralski, Hydrothermal, and Flux synthesis. Due to the ease of production, it will likely continue to be the most popular method for synthesis of ruby, sapphire, and spinel.</w:t>
+      </w:r>
+    </w:p>
+    <w:p>
+      <w:pPr>
+        <w:spacing w:line="360" w:lineRule="auto"/>
+        <w:rPr>
+          <w:rFonts w:ascii="Times New Roman" w:hAnsi="Times New Roman" w:cs="Times New Roman"/>
+          <w:sz w:val="24"/>
+          <w:szCs w:val="24"/>
+        </w:rPr>
+      </w:pPr>
     </w:p>
     <w:sectPr>
       <w:pgSz w:w="12240" w:h="15840"/>

</xml_diff>

<commit_message>
Minor change to verneuil synthesis article
</commit_message>
<xml_diff>
--- a/public/content/synthesis/vern/article.docx
+++ b/public/content/synthesis/vern/article.docx
@@ -43,7 +43,7 @@
           <w:sz w:val="24"/>
           <w:szCs w:val="24"/>
         </w:rPr>
-        <w:t xml:space="preserve">The Verneuil Method, known commercially as “Flame Fusion”, is a very common method of producing </w:t>
+        <w:t xml:space="preserve">The Verneuil Method is a very common method of producing </w:t>
       </w:r>
       <w:r>
         <w:rPr>
@@ -333,25 +333,7 @@
           <w:szCs w:val="24"/>
         </w:rPr>
         <w:tab/>
-        <w:t xml:space="preserve">The original Verneuil Method was first developed and researched by French chemist Auguste Verneuil in late 1883. However, some information has suggested that similar methods were used to produce rubies in Geneva up to 20 years earlier. Some of these rubies were first publicized around 1880 while being sold by an unknown Genevan merchant. These rubies are said to have been part of the inspiration for </w:t>
-      </w:r>
-      <w:proofErr w:type="spellStart"/>
-      <w:r>
-        <w:rPr>
-          <w:rFonts w:ascii="Times New Roman" w:hAnsi="Times New Roman" w:cs="Times New Roman"/>
-          <w:sz w:val="24"/>
-          <w:szCs w:val="24"/>
-        </w:rPr>
-        <w:t>Verneuil’s</w:t>
-      </w:r>
-      <w:proofErr w:type="spellEnd"/>
-      <w:r>
-        <w:rPr>
-          <w:rFonts w:ascii="Times New Roman" w:hAnsi="Times New Roman" w:cs="Times New Roman"/>
-          <w:sz w:val="24"/>
-          <w:szCs w:val="24"/>
-        </w:rPr>
-        <w:t xml:space="preserve"> own process. He would later publicize his </w:t>
+        <w:t xml:space="preserve">The original Verneuil Method was first developed and researched by French chemist Auguste Verneuil in late 1883. However, some information has suggested that similar methods were used to produce rubies in Geneva up to 20 years earlier. Some of these rubies were first publicized around 1880 while being sold by an unknown Genevan merchant. These rubies are said to have been part of the inspiration for Verneuil’s own process. He would later publicize his </w:t>
       </w:r>
       <w:r>
         <w:rPr>

</xml_diff>